<commit_message>
work on tuesday feb 10th
analysis and data updates
</commit_message>
<xml_diff>
--- a/CSC 316 - Project 1/Project Analysis.docx
+++ b/CSC 316 - Project 1/Project Analysis.docx
@@ -6,6 +6,8 @@
       <w:pPr>
         <w:pStyle w:val="Title"/>
       </w:pPr>
+      <w:bookmarkStart w:id="0" w:name="_GoBack"/>
+      <w:bookmarkEnd w:id="0"/>
       <w:r>
         <w:t>Project Analysis</w:t>
       </w:r>
@@ -94,7 +96,28 @@
         <w:t xml:space="preserve">The worst case runtime for each heuristic, in terms of the total number of words is displayed below.  For each heuristic, the worst case runtime would be lowest number of words that </w:t>
       </w:r>
       <w:r>
-        <w:t>each one can process in a certain amount of time.  The graph displays the total words per millisecond for each.  The second graph displays the distinct words per millisecond for each heuristic.  The binary search heuristic and the map words heuristic are the best, in terms of runtime, out of the six heuristics we implemented, for both the total words and the distinct words instances.  The sort at end heuristic has the worst runtime in both instances, as it can processes less than one word per millisecond on average.</w:t>
+        <w:t xml:space="preserve">each one can process in a certain amount of time.  The graph displays the total words per millisecond for each.  The second graph displays the distinct words per millisecond for each heuristic.  The binary search heuristic and the map words heuristic are the best, in terms of </w:t>
+      </w:r>
+      <w:r>
+        <w:t>runtime, out of the six heuristics we implemented,</w:t>
+      </w:r>
+      <w:r>
+        <w:t xml:space="preserve"> for both the total words and the distinct words instances.  The sort at end heuristic has the worst runti</w:t>
+      </w:r>
+      <w:r>
+        <w:t xml:space="preserve">me in both instances, as it </w:t>
+      </w:r>
+      <w:r>
+        <w:t xml:space="preserve">processes less </w:t>
+      </w:r>
+      <w:r>
+        <w:t xml:space="preserve">words per millisecond </w:t>
+      </w:r>
+      <w:r>
+        <w:t xml:space="preserve">than </w:t>
+      </w:r>
+      <w:r>
+        <w:t>the other heuristics in their worst cases.</w:t>
       </w:r>
     </w:p>
     <w:p/>
@@ -104,10 +127,10 @@
           <w:noProof/>
         </w:rPr>
         <w:drawing>
-          <wp:inline distT="0" distB="0" distL="0" distR="0" wp14:anchorId="0C22AC61" wp14:editId="293BB066">
-            <wp:extent cx="5695950" cy="2228850"/>
+          <wp:inline distT="0" distB="0" distL="0" distR="0" wp14:anchorId="39B0C1B2" wp14:editId="6FB35B01">
+            <wp:extent cx="5943600" cy="2286000"/>
             <wp:effectExtent l="0" t="0" r="0" b="0"/>
-            <wp:docPr id="2" name="Chart 2"/>
+            <wp:docPr id="1" name="Chart 1"/>
             <wp:cNvGraphicFramePr/>
             <a:graphic xmlns:a="http://schemas.openxmlformats.org/drawingml/2006/main">
               <a:graphicData uri="http://schemas.openxmlformats.org/drawingml/2006/chart">
@@ -122,10 +145,10 @@
           <w:noProof/>
         </w:rPr>
         <w:drawing>
-          <wp:inline distT="0" distB="0" distL="0" distR="0" wp14:anchorId="0C101AE3" wp14:editId="60E42B96">
-            <wp:extent cx="5695950" cy="2314575"/>
-            <wp:effectExtent l="0" t="0" r="0" b="9525"/>
-            <wp:docPr id="1" name="Chart 1"/>
+          <wp:inline distT="0" distB="0" distL="0" distR="0" wp14:anchorId="5D0E2F52" wp14:editId="043A3CA0">
+            <wp:extent cx="5943600" cy="2286000"/>
+            <wp:effectExtent l="0" t="0" r="0" b="0"/>
+            <wp:docPr id="3" name="Chart 3"/>
             <wp:cNvGraphicFramePr/>
             <a:graphic xmlns:a="http://schemas.openxmlformats.org/drawingml/2006/main">
               <a:graphicData uri="http://schemas.openxmlformats.org/drawingml/2006/chart">
@@ -145,8 +168,12 @@
       <w:pPr>
         <w:pStyle w:val="Heading1"/>
       </w:pPr>
+    </w:p>
+    <w:p>
+      <w:pPr>
+        <w:pStyle w:val="Heading1"/>
+      </w:pPr>
       <w:r>
-        <w:lastRenderedPageBreak/>
         <w:t>Analysis</w:t>
       </w:r>
     </w:p>
@@ -173,15 +200,7 @@
         <w:t xml:space="preserve"> </w:t>
       </w:r>
       <w:r>
-        <w:t xml:space="preserve">heuristics, including “Base” and “Naïve” for comparison, with each of our five text </w:t>
-      </w:r>
-      <w:proofErr w:type="gramStart"/>
-      <w:r>
-        <w:t>files.</w:t>
-      </w:r>
-      <w:proofErr w:type="gramEnd"/>
-      <w:r>
-        <w:t xml:space="preserve">  The first graph displays a comparison between the total number of words in a document and the number of words per millisecond that each heuristic was able to process</w:t>
+        <w:t>heuristics, including “Base” and “Naïve” for comparison, with each of our five text files.  The first graph displays a comparison between the total number of words in a document and the number of words per millisecond that each heuristic was able to process</w:t>
       </w:r>
       <w:r>
         <w:t>.  The second graph displays a comparison between the total number of unique words in a document and the number of words per millisecond.  In both graphs, a higher number of words per millisecond represents a higher processing speed, since the heuristic was able to process more words per millisecond than another.</w:t>
@@ -196,7 +215,28 @@
         <w:t xml:space="preserve">The “Map Words” heuristic is by far the best heuristic, as it is able to process more words per millisecond than any other heuristic.  Also, it can consistently process more words per millisecond as the number of words in a text file increases, and there is little change in the shape of the line between total words and unique words.  The “Binary Search” heuristic is also one of the best, as it can also process a large number of words per millisecond.  However, as both of the graphs show, it is inconsistent as the word count increases.  </w:t>
       </w:r>
       <w:r>
-        <w:t xml:space="preserve">According to our data analysis, this heuristic performs better in a setting where there are a small number of unique words.  This makes sense ideally since fewer unique words means a smaller database to search through to update the word count.  The worst heuristic is definitely the “Sort </w:t>
+        <w:t xml:space="preserve">According to our data analysis, this heuristic performs better in a setting where there are a small number of unique words.  This makes sense ideally since fewer unique words means a smaller database to search through to update the word </w:t>
+      </w:r>
+      <w:r>
+        <w:t xml:space="preserve">count.  </w:t>
+      </w:r>
+      <w:r>
+        <w:t>One of t</w:t>
+      </w:r>
+      <w:r>
+        <w:t xml:space="preserve">he worst heuristic is </w:t>
+      </w:r>
+      <w:r>
+        <w:t>implemented in this program is</w:t>
+      </w:r>
+      <w:r>
+        <w:t xml:space="preserve"> the “Sort At End” heuristic, which has the lowest processing speed</w:t>
+      </w:r>
+      <w:r>
+        <w:t xml:space="preserve"> at low word counts.  On the other hand, once we start processing</w:t>
+      </w:r>
+      <w:r>
+        <w:t xml:space="preserve"> larger files, the “Sort </w:t>
       </w:r>
       <w:proofErr w:type="gramStart"/>
       <w:r>
@@ -204,22 +244,22 @@
       </w:r>
       <w:proofErr w:type="gramEnd"/>
       <w:r>
-        <w:t xml:space="preserve"> End” heuristic, which has the lowest processing speed, independent of the word count.  This is likely due to our implementation of this heuristic, which results in an n</w:t>
+        <w:t xml:space="preserve"> End” heuristic performs better than the “Move To Front”, “Access Count”, and “Transpose” heuristics.  These three heuristics save similar runtimes with regards to how many words each one can process in a limited time, and perform the best with a moderate amount of words (approximately 15000 total words).  </w:t>
       </w:r>
       <w:r>
-        <w:rPr>
-          <w:vertAlign w:val="superscript"/>
-        </w:rPr>
-        <w:t>2</w:t>
+        <w:t>All of our implemented heuristics perform better</w:t>
       </w:r>
       <w:r>
-        <w:t xml:space="preserve"> runtime, where n is the word count.</w:t>
+        <w:t xml:space="preserve"> than the “Naïve” heuristic, which is a baseline determination of the runtime.  “Naïve” basically runs a </w:t>
       </w:r>
       <w:r>
-        <w:t xml:space="preserve">  Other than this heuristic, the other three unmentioned heuristics perform better than the “Naïve” heuristic, which is a baseline determination of the runtime.  “Naïve” basically runs a </w:t>
+        <w:t xml:space="preserve">“straight” search to find the next word in the list, which, according to our data, proves to be highly inefficient.  It seems that whether it be to move the next word to the front of the list proceeding the search, moving it one step forward in the list, or dynamically sorting the list by word count, doing something to list is better – in terms of speed – than doing nothing.  Each of </w:t>
       </w:r>
       <w:r>
-        <w:t>“straight” search to find the next word in the list, which, according to our data, proves to be highly inefficient.  It seems that whether it be to move the next word to the front of the list proceeding the search, moving it one step forward in the list, or dynamically sorting the list by word count, doing something to list is better – in terms of speed – than doing nothing.  Each of these three methodologies provides a better runtime, and an increase in processing power, than the “Naïve” heuristic.</w:t>
+        <w:t>our six</w:t>
+      </w:r>
+      <w:r>
+        <w:t xml:space="preserve"> methodologies provides a better runtime, and an increase in processing power, than the “Naïve” heuristic.</w:t>
       </w:r>
     </w:p>
     <w:p/>
@@ -228,11 +268,12 @@
         <w:rPr>
           <w:noProof/>
         </w:rPr>
+        <w:lastRenderedPageBreak/>
         <w:drawing>
-          <wp:inline distT="0" distB="0" distL="0" distR="0" wp14:anchorId="0AAB832C" wp14:editId="1C770AC4">
+          <wp:inline distT="0" distB="0" distL="0" distR="0" wp14:anchorId="796AB512" wp14:editId="627A3A7C">
             <wp:extent cx="5943600" cy="2743200"/>
             <wp:effectExtent l="0" t="0" r="0" b="0"/>
-            <wp:docPr id="8" name="Chart 8"/>
+            <wp:docPr id="5" name="Chart 5"/>
             <wp:cNvGraphicFramePr/>
             <a:graphic xmlns:a="http://schemas.openxmlformats.org/drawingml/2006/main">
               <a:graphicData uri="http://schemas.openxmlformats.org/drawingml/2006/chart">
@@ -248,12 +289,11 @@
         <w:rPr>
           <w:noProof/>
         </w:rPr>
-        <w:lastRenderedPageBreak/>
         <w:drawing>
-          <wp:inline distT="0" distB="0" distL="0" distR="0" wp14:anchorId="418391C6" wp14:editId="7D14B8E3">
+          <wp:inline distT="0" distB="0" distL="0" distR="0" wp14:anchorId="03636488" wp14:editId="6E290B04">
             <wp:extent cx="5943600" cy="2743200"/>
             <wp:effectExtent l="0" t="0" r="0" b="0"/>
-            <wp:docPr id="12" name="Chart 12"/>
+            <wp:docPr id="4" name="Chart 4"/>
             <wp:cNvGraphicFramePr/>
             <a:graphic xmlns:a="http://schemas.openxmlformats.org/drawingml/2006/main">
               <a:graphicData uri="http://schemas.openxmlformats.org/drawingml/2006/chart">
@@ -749,6 +789,7 @@
               <w:rPr>
                 <w:b w:val="0"/>
               </w:rPr>
+              <w:lastRenderedPageBreak/>
               <w:t>Buddhism</w:t>
             </w:r>
           </w:p>
@@ -794,7 +835,11 @@
       </w:r>
       <w:proofErr w:type="spellEnd"/>
       <w:r>
-        <w:t>”, and others listed in the table to the left, that were expected as they were directly related to the topic of the text file.  One of the most surprising words we found to be common was “s”.  It was most likely attached to another word by an apostrophe, which was identified as a word separator in the program, “</w:t>
+        <w:t xml:space="preserve">”, and others listed in the table to the left, that were expected as they were directly related to the topic of the text file.  One of the most surprising words we </w:t>
+      </w:r>
+      <w:r>
+        <w:lastRenderedPageBreak/>
+        <w:t>found to be common was “s”.  It was most likely attached to another word by an apostrophe, which was identified as a word separator in the program, “</w:t>
       </w:r>
       <w:proofErr w:type="spellStart"/>
       <w:r>
@@ -806,10 +851,7 @@
       </w:r>
     </w:p>
     <w:p/>
-    <w:p>
-      <w:bookmarkStart w:id="0" w:name="_GoBack"/>
-      <w:bookmarkEnd w:id="0"/>
-    </w:p>
+    <w:p/>
     <w:sectPr>
       <w:pgSz w:w="12240" w:h="15840"/>
       <w:pgMar w:top="1440" w:right="1440" w:bottom="1440" w:left="1440" w:header="720" w:footer="720" w:gutter="0"/>
@@ -1332,6 +1374,7 @@
     <w:uiPriority w:val="59"/>
     <w:rsid w:val="008F049B"/>
     <w:tblPr>
+      <w:tblInd w:w="0" w:type="dxa"/>
       <w:tblBorders>
         <w:top w:val="single" w:sz="4" w:space="0" w:color="auto"/>
         <w:left w:val="single" w:sz="4" w:space="0" w:color="auto"/>
@@ -1340,6 +1383,12 @@
         <w:insideH w:val="single" w:sz="4" w:space="0" w:color="auto"/>
         <w:insideV w:val="single" w:sz="4" w:space="0" w:color="auto"/>
       </w:tblBorders>
+      <w:tblCellMar>
+        <w:top w:w="0" w:type="dxa"/>
+        <w:left w:w="108" w:type="dxa"/>
+        <w:bottom w:w="0" w:type="dxa"/>
+        <w:right w:w="108" w:type="dxa"/>
+      </w:tblCellMar>
     </w:tblPr>
   </w:style>
   <w:style w:type="table" w:styleId="PlainTable1">
@@ -1350,6 +1399,7 @@
     <w:tblPr>
       <w:tblStyleRowBandSize w:val="1"/>
       <w:tblStyleColBandSize w:val="1"/>
+      <w:tblInd w:w="0" w:type="dxa"/>
       <w:tblBorders>
         <w:top w:val="single" w:sz="4" w:space="0" w:color="BFBFBF" w:themeColor="background1" w:themeShade="BF"/>
         <w:left w:val="single" w:sz="4" w:space="0" w:color="BFBFBF" w:themeColor="background1" w:themeShade="BF"/>
@@ -1358,6 +1408,12 @@
         <w:insideH w:val="single" w:sz="4" w:space="0" w:color="BFBFBF" w:themeColor="background1" w:themeShade="BF"/>
         <w:insideV w:val="single" w:sz="4" w:space="0" w:color="BFBFBF" w:themeColor="background1" w:themeShade="BF"/>
       </w:tblBorders>
+      <w:tblCellMar>
+        <w:top w:w="0" w:type="dxa"/>
+        <w:left w:w="108" w:type="dxa"/>
+        <w:bottom w:w="0" w:type="dxa"/>
+        <w:right w:w="108" w:type="dxa"/>
+      </w:tblCellMar>
     </w:tblPr>
     <w:tblStylePr w:type="firstRow">
       <w:rPr>
@@ -1511,6 +1567,7 @@
     <w:uiPriority w:val="40"/>
     <w:rsid w:val="00FF7FAD"/>
     <w:tblPr>
+      <w:tblInd w:w="0" w:type="dxa"/>
       <w:tblBorders>
         <w:top w:val="single" w:sz="4" w:space="0" w:color="BFBFBF" w:themeColor="background1" w:themeShade="BF"/>
         <w:left w:val="single" w:sz="4" w:space="0" w:color="BFBFBF" w:themeColor="background1" w:themeShade="BF"/>
@@ -1519,6 +1576,12 @@
         <w:insideH w:val="single" w:sz="4" w:space="0" w:color="BFBFBF" w:themeColor="background1" w:themeShade="BF"/>
         <w:insideV w:val="single" w:sz="4" w:space="0" w:color="BFBFBF" w:themeColor="background1" w:themeShade="BF"/>
       </w:tblBorders>
+      <w:tblCellMar>
+        <w:top w:w="0" w:type="dxa"/>
+        <w:left w:w="108" w:type="dxa"/>
+        <w:bottom w:w="0" w:type="dxa"/>
+        <w:right w:w="108" w:type="dxa"/>
+      </w:tblCellMar>
     </w:tblPr>
   </w:style>
   <w:style w:type="table" w:styleId="GridTable4-Accent2">
@@ -1529,6 +1592,7 @@
     <w:tblPr>
       <w:tblStyleRowBandSize w:val="1"/>
       <w:tblStyleColBandSize w:val="1"/>
+      <w:tblInd w:w="0" w:type="dxa"/>
       <w:tblBorders>
         <w:top w:val="single" w:sz="4" w:space="0" w:color="D99594" w:themeColor="accent2" w:themeTint="99"/>
         <w:left w:val="single" w:sz="4" w:space="0" w:color="D99594" w:themeColor="accent2" w:themeTint="99"/>
@@ -1537,6 +1601,12 @@
         <w:insideH w:val="single" w:sz="4" w:space="0" w:color="D99594" w:themeColor="accent2" w:themeTint="99"/>
         <w:insideV w:val="single" w:sz="4" w:space="0" w:color="D99594" w:themeColor="accent2" w:themeTint="99"/>
       </w:tblBorders>
+      <w:tblCellMar>
+        <w:top w:w="0" w:type="dxa"/>
+        <w:left w:w="108" w:type="dxa"/>
+        <w:bottom w:w="0" w:type="dxa"/>
+        <w:right w:w="108" w:type="dxa"/>
+      </w:tblCellMar>
     </w:tblPr>
     <w:tblStylePr w:type="firstRow">
       <w:rPr>
@@ -1602,6 +1672,7 @@
     <w:tblPr>
       <w:tblStyleRowBandSize w:val="1"/>
       <w:tblStyleColBandSize w:val="1"/>
+      <w:tblInd w:w="0" w:type="dxa"/>
       <w:tblBorders>
         <w:top w:val="single" w:sz="4" w:space="0" w:color="C2D69B" w:themeColor="accent3" w:themeTint="99"/>
         <w:left w:val="single" w:sz="4" w:space="0" w:color="C2D69B" w:themeColor="accent3" w:themeTint="99"/>
@@ -1610,6 +1681,12 @@
         <w:insideH w:val="single" w:sz="4" w:space="0" w:color="C2D69B" w:themeColor="accent3" w:themeTint="99"/>
         <w:insideV w:val="single" w:sz="4" w:space="0" w:color="C2D69B" w:themeColor="accent3" w:themeTint="99"/>
       </w:tblBorders>
+      <w:tblCellMar>
+        <w:top w:w="0" w:type="dxa"/>
+        <w:left w:w="108" w:type="dxa"/>
+        <w:bottom w:w="0" w:type="dxa"/>
+        <w:right w:w="108" w:type="dxa"/>
+      </w:tblCellMar>
     </w:tblPr>
     <w:tblStylePr w:type="firstRow">
       <w:rPr>
@@ -1705,7 +1782,7 @@
             </a:pPr>
             <a:r>
               <a:rPr lang="en-US"/>
-              <a:t>Worst-Case Runtime - Total Words</a:t>
+              <a:t>Worst-Case Run-Time - Total Words</a:t>
             </a:r>
           </a:p>
         </c:rich>
@@ -1751,7 +1828,7 @@
           <c:order val="0"/>
           <c:tx>
             <c:strRef>
-              <c:f>'[Worksheet in main]Sheet1'!$G$15</c:f>
+              <c:f>Sheet1!$H$15</c:f>
               <c:strCache>
                 <c:ptCount val="1"/>
                 <c:pt idx="0">
@@ -1860,7 +1937,7 @@
           </c:dLbls>
           <c:cat>
             <c:strRef>
-              <c:f>'[Worksheet in main]Sheet1'!$D$16:$F$23</c:f>
+              <c:f>Sheet1!$E$16:$G$23</c:f>
               <c:strCache>
                 <c:ptCount val="8"/>
                 <c:pt idx="0">
@@ -1892,33 +1969,33 @@
           </c:cat>
           <c:val>
             <c:numRef>
-              <c:f>'[Worksheet in main]Sheet1'!$G$16:$G$23</c:f>
+              <c:f>Sheet1!$H$16:$H$23</c:f>
               <c:numCache>
-                <c:formatCode>General</c:formatCode>
+                <c:formatCode>0</c:formatCode>
                 <c:ptCount val="8"/>
                 <c:pt idx="0">
-                  <c:v>47</c:v>
+                  <c:v>31.297397769516728</c:v>
                 </c:pt>
                 <c:pt idx="1">
-                  <c:v>26</c:v>
+                  <c:v>21.093023255813954</c:v>
                 </c:pt>
                 <c:pt idx="2">
-                  <c:v>37</c:v>
+                  <c:v>27.905325443786982</c:v>
                 </c:pt>
                 <c:pt idx="3">
-                  <c:v>47</c:v>
+                  <c:v>29.142857142857142</c:v>
                 </c:pt>
                 <c:pt idx="4">
-                  <c:v>44</c:v>
+                  <c:v>28.551282051282051</c:v>
                 </c:pt>
                 <c:pt idx="5">
-                  <c:v>224</c:v>
-                </c:pt>
-                <c:pt idx="6" formatCode="0.00">
-                  <c:v>0.23</c:v>
+                  <c:v>135.79032258064515</c:v>
+                </c:pt>
+                <c:pt idx="6">
+                  <c:v>23.660869565217393</c:v>
                 </c:pt>
                 <c:pt idx="7">
-                  <c:v>222</c:v>
+                  <c:v>80.982142857142861</c:v>
                 </c:pt>
               </c:numCache>
             </c:numRef>
@@ -1935,11 +2012,11 @@
         </c:dLbls>
         <c:gapWidth val="100"/>
         <c:overlap val="-24"/>
-        <c:axId val="322204080"/>
-        <c:axId val="322201840"/>
+        <c:axId val="968539792"/>
+        <c:axId val="968535872"/>
       </c:barChart>
       <c:catAx>
-        <c:axId val="322204080"/>
+        <c:axId val="968539792"/>
         <c:scaling>
           <c:orientation val="minMax"/>
         </c:scaling>
@@ -2037,7 +2114,7 @@
             <a:endParaRPr lang="en-US"/>
           </a:p>
         </c:txPr>
-        <c:crossAx val="322201840"/>
+        <c:crossAx val="968535872"/>
         <c:crosses val="autoZero"/>
         <c:auto val="1"/>
         <c:lblAlgn val="ctr"/>
@@ -2045,7 +2122,7 @@
         <c:noMultiLvlLbl val="0"/>
       </c:catAx>
       <c:valAx>
-        <c:axId val="322201840"/>
+        <c:axId val="968535872"/>
         <c:scaling>
           <c:orientation val="minMax"/>
         </c:scaling>
@@ -2120,7 +2197,7 @@
             </a:p>
           </c:txPr>
         </c:title>
-        <c:numFmt formatCode="General" sourceLinked="1"/>
+        <c:numFmt formatCode="0" sourceLinked="1"/>
         <c:majorTickMark val="none"/>
         <c:minorTickMark val="none"/>
         <c:tickLblPos val="nextTo"/>
@@ -2151,7 +2228,7 @@
             <a:endParaRPr lang="en-US"/>
           </a:p>
         </c:txPr>
-        <c:crossAx val="322204080"/>
+        <c:crossAx val="968539792"/>
         <c:crosses val="autoZero"/>
         <c:crossBetween val="between"/>
       </c:valAx>
@@ -2233,8 +2310,13 @@
             </a:pPr>
             <a:r>
               <a:rPr lang="en-US"/>
-              <a:t>Worst-Case Runtime - Distinct Words</a:t>
+              <a:t>Worst-Case</a:t>
             </a:r>
+            <a:r>
+              <a:rPr lang="en-US" baseline="0"/>
+              <a:t> Runtime - Distinct Words</a:t>
+            </a:r>
+            <a:endParaRPr lang="en-US"/>
           </a:p>
         </c:rich>
       </c:tx>
@@ -2377,7 +2459,7 @@
           </c:dLbls>
           <c:cat>
             <c:strRef>
-              <c:f>'[Worksheet in main]Sheet1'!$D$16:$D$23</c:f>
+              <c:f>Sheet1!$E$16:$E$23</c:f>
               <c:strCache>
                 <c:ptCount val="8"/>
                 <c:pt idx="0">
@@ -2409,33 +2491,33 @@
           </c:cat>
           <c:val>
             <c:numRef>
-              <c:f>'[Worksheet in main]Sheet1'!$H$16:$H$23</c:f>
+              <c:f>Sheet1!$I$16:$I$23</c:f>
               <c:numCache>
                 <c:formatCode>0.00</c:formatCode>
                 <c:ptCount val="8"/>
                 <c:pt idx="0">
-                  <c:v>0.44</c:v>
+                  <c:v>0.31283422459893045</c:v>
                 </c:pt>
                 <c:pt idx="1">
-                  <c:v>0.22</c:v>
-                </c:pt>
-                <c:pt idx="2" formatCode="General">
-                  <c:v>0.71</c:v>
+                  <c:v>0.18139534883720931</c:v>
+                </c:pt>
+                <c:pt idx="2">
+                  <c:v>0.47368421052631576</c:v>
                 </c:pt>
                 <c:pt idx="3">
-                  <c:v>0.59</c:v>
+                  <c:v>0.42086330935251798</c:v>
                 </c:pt>
                 <c:pt idx="4">
-                  <c:v>0.68</c:v>
+                  <c:v>0.5</c:v>
                 </c:pt>
                 <c:pt idx="5">
-                  <c:v>2.54</c:v>
+                  <c:v>1.5394736842105263</c:v>
                 </c:pt>
                 <c:pt idx="6">
-                  <c:v>0.02</c:v>
+                  <c:v>0.20347826086956522</c:v>
                 </c:pt>
                 <c:pt idx="7">
-                  <c:v>2.25</c:v>
+                  <c:v>0.6964285714285714</c:v>
                 </c:pt>
               </c:numCache>
             </c:numRef>
@@ -2452,8 +2534,8 @@
         </c:dLbls>
         <c:gapWidth val="100"/>
         <c:overlap val="-24"/>
-        <c:axId val="313739584"/>
-        <c:axId val="313734544"/>
+        <c:axId val="965295248"/>
+        <c:axId val="965295808"/>
         <c:extLst>
           <c:ext xmlns:c15="http://schemas.microsoft.com/office/drawing/2012/chart" uri="{02D57815-91ED-43cb-92C2-25804820EDAC}">
             <c15:filteredBarSeries>
@@ -2563,7 +2645,7 @@
                     <c:extLst>
                       <c:ext uri="{02D57815-91ED-43cb-92C2-25804820EDAC}">
                         <c15:formulaRef>
-                          <c15:sqref>'[Worksheet in main]Sheet1'!$D$16:$D$23</c15:sqref>
+                          <c15:sqref>Sheet1!$E$16:$E$23</c15:sqref>
                         </c15:formulaRef>
                       </c:ext>
                     </c:extLst>
@@ -2601,7 +2683,7 @@
                     <c:extLst>
                       <c:ext uri="{02D57815-91ED-43cb-92C2-25804820EDAC}">
                         <c15:formulaRef>
-                          <c15:sqref>'[Worksheet in main]Sheet1'!$E$16:$E$23</c15:sqref>
+                          <c15:sqref>Sheet1!$F$16:$F$23</c15:sqref>
                         </c15:formulaRef>
                       </c:ext>
                     </c:extLst>
@@ -2720,7 +2802,7 @@
                     <c:extLst xmlns:c15="http://schemas.microsoft.com/office/drawing/2012/chart">
                       <c:ext xmlns:c15="http://schemas.microsoft.com/office/drawing/2012/chart" uri="{02D57815-91ED-43cb-92C2-25804820EDAC}">
                         <c15:formulaRef>
-                          <c15:sqref>'[Worksheet in main]Sheet1'!$D$16:$D$23</c15:sqref>
+                          <c15:sqref>Sheet1!$E$16:$E$23</c15:sqref>
                         </c15:formulaRef>
                       </c:ext>
                     </c:extLst>
@@ -2758,7 +2840,7 @@
                     <c:extLst xmlns:c15="http://schemas.microsoft.com/office/drawing/2012/chart">
                       <c:ext xmlns:c15="http://schemas.microsoft.com/office/drawing/2012/chart" uri="{02D57815-91ED-43cb-92C2-25804820EDAC}">
                         <c15:formulaRef>
-                          <c15:sqref>'[Worksheet in main]Sheet1'!$F$16:$F$23</c15:sqref>
+                          <c15:sqref>Sheet1!$G$16:$G$23</c15:sqref>
                         </c15:formulaRef>
                       </c:ext>
                     </c:extLst>
@@ -2774,7 +2856,7 @@
         </c:extLst>
       </c:barChart>
       <c:catAx>
-        <c:axId val="313739584"/>
+        <c:axId val="965295248"/>
         <c:scaling>
           <c:orientation val="minMax"/>
         </c:scaling>
@@ -2872,7 +2954,7 @@
             <a:endParaRPr lang="en-US"/>
           </a:p>
         </c:txPr>
-        <c:crossAx val="313734544"/>
+        <c:crossAx val="965295808"/>
         <c:crosses val="autoZero"/>
         <c:auto val="1"/>
         <c:lblAlgn val="ctr"/>
@@ -2880,7 +2962,7 @@
         <c:noMultiLvlLbl val="0"/>
       </c:catAx>
       <c:valAx>
-        <c:axId val="313734544"/>
+        <c:axId val="965295808"/>
         <c:scaling>
           <c:orientation val="minMax"/>
         </c:scaling>
@@ -2921,7 +3003,7 @@
                 </a:pPr>
                 <a:r>
                   <a:rPr lang="en-US"/>
-                  <a:t>Distinct Words/ms</a:t>
+                  <a:t>Words/ms</a:t>
                 </a:r>
               </a:p>
             </c:rich>
@@ -2986,7 +3068,7 @@
             <a:endParaRPr lang="en-US"/>
           </a:p>
         </c:txPr>
-        <c:crossAx val="313739584"/>
+        <c:crossAx val="965295248"/>
         <c:crosses val="autoZero"/>
         <c:crossBetween val="between"/>
       </c:valAx>
@@ -3165,19 +3247,19 @@
                 <c:formatCode>0</c:formatCode>
                 <c:ptCount val="5"/>
                 <c:pt idx="0">
-                  <c:v>47.033519553072622</c:v>
+                  <c:v>31.297397769516728</c:v>
                 </c:pt>
                 <c:pt idx="1">
-                  <c:v>50.955056179775283</c:v>
+                  <c:v>36.377005347593581</c:v>
                 </c:pt>
                 <c:pt idx="2">
-                  <c:v>54.252747252747255</c:v>
+                  <c:v>36.480295566502463</c:v>
                 </c:pt>
                 <c:pt idx="3">
-                  <c:v>50.599567099567096</c:v>
+                  <c:v>45.747553816046967</c:v>
                 </c:pt>
                 <c:pt idx="4">
-                  <c:v>137.04615384615386</c:v>
+                  <c:v>98.977777777777774</c:v>
                 </c:pt>
               </c:numCache>
             </c:numRef>
@@ -3241,19 +3323,19 @@
                 <c:formatCode>0</c:formatCode>
                 <c:ptCount val="5"/>
                 <c:pt idx="0">
-                  <c:v>32.13358778625954</c:v>
+                  <c:v>22.331564986737401</c:v>
                 </c:pt>
                 <c:pt idx="1">
-                  <c:v>26.013384321223711</c:v>
+                  <c:v>21.093023255813954</c:v>
                 </c:pt>
                 <c:pt idx="2">
-                  <c:v>35.097156398104268</c:v>
+                  <c:v>24.562189054726367</c:v>
                 </c:pt>
                 <c:pt idx="3">
-                  <c:v>49.844349680170573</c:v>
+                  <c:v>32.971791255289141</c:v>
                 </c:pt>
                 <c:pt idx="4">
-                  <c:v>45.812571428571431</c:v>
+                  <c:v>32.107328794553467</c:v>
                 </c:pt>
               </c:numCache>
             </c:numRef>
@@ -3317,19 +3399,19 @@
                 <c:formatCode>0</c:formatCode>
                 <c:ptCount val="5"/>
                 <c:pt idx="0">
-                  <c:v>73.850877192982452</c:v>
+                  <c:v>54.316129032258061</c:v>
                 </c:pt>
                 <c:pt idx="1">
-                  <c:v>82.957317073170728</c:v>
+                  <c:v>55.08097165991903</c:v>
                 </c:pt>
                 <c:pt idx="2">
-                  <c:v>99.402684563758385</c:v>
+                  <c:v>70.528571428571425</c:v>
                 </c:pt>
                 <c:pt idx="3">
-                  <c:v>72.374613003095973</c:v>
+                  <c:v>46.567729083665341</c:v>
                 </c:pt>
                 <c:pt idx="4">
-                  <c:v>37.013850415512465</c:v>
+                  <c:v>27.905325443786982</c:v>
                 </c:pt>
               </c:numCache>
             </c:numRef>
@@ -3371,19 +3453,19 @@
                 <c:formatCode>0</c:formatCode>
                 <c:ptCount val="5"/>
                 <c:pt idx="0">
-                  <c:v>109.33766233766234</c:v>
+                  <c:v>81.737864077669897</c:v>
                 </c:pt>
                 <c:pt idx="1">
-                  <c:v>79.098837209302332</c:v>
+                  <c:v>58.141025641025642</c:v>
                 </c:pt>
                 <c:pt idx="2">
-                  <c:v>97.440789473684205</c:v>
+                  <c:v>77.140625</c:v>
                 </c:pt>
                 <c:pt idx="3">
-                  <c:v>76.146579804560261</c:v>
+                  <c:v>48.600831600831604</c:v>
                 </c:pt>
                 <c:pt idx="4">
-                  <c:v>43.548071700162957</c:v>
+                  <c:v>28.551282051282051</c:v>
                 </c:pt>
               </c:numCache>
             </c:numRef>
@@ -3447,19 +3529,19 @@
                 <c:formatCode>0</c:formatCode>
                 <c:ptCount val="5"/>
                 <c:pt idx="0">
-                  <c:v>118.5774647887324</c:v>
+                  <c:v>84.19</c:v>
                 </c:pt>
                 <c:pt idx="1">
-                  <c:v>68.366834170854275</c:v>
+                  <c:v>48.938848920863308</c:v>
                 </c:pt>
                 <c:pt idx="2">
-                  <c:v>103.57342657342657</c:v>
+                  <c:v>77.952631578947361</c:v>
                 </c:pt>
                 <c:pt idx="3">
-                  <c:v>72.151234567901241</c:v>
+                  <c:v>46.567729083665341</c:v>
                 </c:pt>
                 <c:pt idx="4">
-                  <c:v>47.16</c:v>
+                  <c:v>29.142857142857142</c:v>
                 </c:pt>
               </c:numCache>
             </c:numRef>
@@ -3523,19 +3605,19 @@
                 <c:formatCode>0</c:formatCode>
                 <c:ptCount val="5"/>
                 <c:pt idx="0">
-                  <c:v>247.61764705882354</c:v>
+                  <c:v>135.79032258064515</c:v>
                 </c:pt>
                 <c:pt idx="1">
-                  <c:v>295.76086956521738</c:v>
+                  <c:v>179.01315789473685</c:v>
                 </c:pt>
                 <c:pt idx="2">
-                  <c:v>224.40909090909091</c:v>
+                  <c:v>231.421875</c:v>
                 </c:pt>
                 <c:pt idx="3">
-                  <c:v>246.07368421052632</c:v>
+                  <c:v>169.39855072463769</c:v>
                 </c:pt>
                 <c:pt idx="4">
-                  <c:v>494.88888888888891</c:v>
+                  <c:v>318.14285714285717</c:v>
                 </c:pt>
               </c:numCache>
             </c:numRef>
@@ -3599,19 +3681,19 @@
                 <c:formatCode>0</c:formatCode>
                 <c:ptCount val="5"/>
                 <c:pt idx="0">
-                  <c:v>3.4919120696806303</c:v>
+                  <c:v>42.306532663316581</c:v>
                 </c:pt>
                 <c:pt idx="1">
-                  <c:v>2.0853770692826488</c:v>
+                  <c:v>23.660869565217393</c:v>
                 </c:pt>
                 <c:pt idx="2">
-                  <c:v>1.8488328548246162</c:v>
+                  <c:v>34.849411764705884</c:v>
                 </c:pt>
                 <c:pt idx="3">
-                  <c:v>1.1058183538315989</c:v>
+                  <c:v>46.017716535433074</c:v>
                 </c:pt>
                 <c:pt idx="4" formatCode="0.00">
-                  <c:v>0.23046937883770668</c:v>
+                  <c:v>97.651644336175394</c:v>
                 </c:pt>
               </c:numCache>
             </c:numRef>
@@ -3677,19 +3759,19 @@
                 <c:formatCode>0</c:formatCode>
                 <c:ptCount val="5"/>
                 <c:pt idx="0">
-                  <c:v>221.55263157894737</c:v>
+                  <c:v>84.19</c:v>
                 </c:pt>
                 <c:pt idx="1">
-                  <c:v>261.63461538461536</c:v>
+                  <c:v>80.982142857142861</c:v>
                 </c:pt>
                 <c:pt idx="2">
-                  <c:v>290.41176470588238</c:v>
+                  <c:v>132.24107142857142</c:v>
                 </c:pt>
                 <c:pt idx="3">
-                  <c:v>354.19696969696969</c:v>
+                  <c:v>212.51818181818183</c:v>
                 </c:pt>
                 <c:pt idx="4">
-                  <c:v>398.86567164179104</c:v>
+                  <c:v>359.51569506726457</c:v>
                 </c:pt>
               </c:numCache>
             </c:numRef>
@@ -3705,11 +3787,11 @@
           <c:showBubbleSize val="0"/>
         </c:dLbls>
         <c:smooth val="0"/>
-        <c:axId val="353895264"/>
-        <c:axId val="353894704"/>
+        <c:axId val="965301968"/>
+        <c:axId val="965302528"/>
       </c:lineChart>
       <c:catAx>
-        <c:axId val="353895264"/>
+        <c:axId val="965301968"/>
         <c:scaling>
           <c:orientation val="minMax"/>
         </c:scaling>
@@ -3812,7 +3894,7 @@
             <a:endParaRPr lang="en-US"/>
           </a:p>
         </c:txPr>
-        <c:crossAx val="353894704"/>
+        <c:crossAx val="965302528"/>
         <c:crosses val="autoZero"/>
         <c:auto val="1"/>
         <c:lblAlgn val="ctr"/>
@@ -3820,7 +3902,7 @@
         <c:noMultiLvlLbl val="0"/>
       </c:catAx>
       <c:valAx>
-        <c:axId val="353894704"/>
+        <c:axId val="965302528"/>
         <c:scaling>
           <c:orientation val="minMax"/>
         </c:scaling>
@@ -3926,7 +4008,7 @@
             <a:endParaRPr lang="en-US"/>
           </a:p>
         </c:txPr>
-        <c:crossAx val="353895264"/>
+        <c:crossAx val="965301968"/>
         <c:crosses val="autoZero"/>
         <c:crossBetween val="between"/>
       </c:valAx>
@@ -4136,19 +4218,19 @@
                 <c:formatCode>0</c:formatCode>
                 <c:ptCount val="5"/>
                 <c:pt idx="0" formatCode="0.00">
-                  <c:v>0.43820224719101125</c:v>
+                  <c:v>0.31283422459893045</c:v>
                 </c:pt>
                 <c:pt idx="1">
-                  <c:v>1.63003663003663</c:v>
+                  <c:v>1.0960591133004927</c:v>
                 </c:pt>
                 <c:pt idx="2">
-                  <c:v>10.776536312849162</c:v>
+                  <c:v>7.1710037174721188</c:v>
                 </c:pt>
                 <c:pt idx="3">
-                  <c:v>9.9783549783549788</c:v>
+                  <c:v>9.0215264187866921</c:v>
                 </c:pt>
                 <c:pt idx="4">
-                  <c:v>19.499145299145297</c:v>
+                  <c:v>14.082716049382716</c:v>
                 </c:pt>
               </c:numCache>
             </c:numRef>
@@ -4269,19 +4351,19 @@
                 <c:formatCode>0</c:formatCode>
                 <c:ptCount val="5"/>
                 <c:pt idx="0" formatCode="0.00">
-                  <c:v>0.22370936902485661</c:v>
+                  <c:v>0.18139534883720931</c:v>
                 </c:pt>
                 <c:pt idx="1">
-                  <c:v>1.0545023696682465</c:v>
+                  <c:v>0.73797678275290213</c:v>
                 </c:pt>
                 <c:pt idx="2">
-                  <c:v>7.3625954198473282</c:v>
+                  <c:v>5.1167108753315649</c:v>
                 </c:pt>
                 <c:pt idx="3">
-                  <c:v>9.8294243070362466</c:v>
+                  <c:v>6.5021156558533146</c:v>
                 </c:pt>
                 <c:pt idx="4">
-                  <c:v>6.5182857142857147</c:v>
+                  <c:v>4.5682819383259909</c:v>
                 </c:pt>
               </c:numCache>
             </c:numRef>
@@ -4407,19 +4489,19 @@
                 <c:formatCode>0</c:formatCode>
                 <c:ptCount val="5"/>
                 <c:pt idx="0" formatCode="0.00">
-                  <c:v>0.71341463414634143</c:v>
+                  <c:v>0.47368421052631576</c:v>
                 </c:pt>
                 <c:pt idx="1">
-                  <c:v>2.9865771812080535</c:v>
+                  <c:v>2.1190476190476191</c:v>
                 </c:pt>
                 <c:pt idx="2">
-                  <c:v>16.921052631578949</c:v>
+                  <c:v>12.445161290322581</c:v>
                 </c:pt>
                 <c:pt idx="3">
-                  <c:v>14.272445820433436</c:v>
+                  <c:v>9.1832669322709162</c:v>
                 </c:pt>
                 <c:pt idx="4">
-                  <c:v>5.2663896583564176</c:v>
+                  <c:v>3.970414201183432</c:v>
                 </c:pt>
               </c:numCache>
             </c:numRef>
@@ -4544,19 +4626,19 @@
                 <c:formatCode>0</c:formatCode>
                 <c:ptCount val="5"/>
                 <c:pt idx="0" formatCode="0.00">
-                  <c:v>0.5879396984924623</c:v>
+                  <c:v>0.42086330935251798</c:v>
                 </c:pt>
                 <c:pt idx="1">
-                  <c:v>3.1118881118881121</c:v>
+                  <c:v>2.3421052631578947</c:v>
                 </c:pt>
                 <c:pt idx="2">
-                  <c:v>27.169014084507044</c:v>
+                  <c:v>19.29</c:v>
                 </c:pt>
                 <c:pt idx="3">
-                  <c:v>14.228395061728396</c:v>
+                  <c:v>9.1832669322709162</c:v>
                 </c:pt>
                 <c:pt idx="4">
-                  <c:v>6.71</c:v>
+                  <c:v>4.1464921846601239</c:v>
                 </c:pt>
               </c:numCache>
             </c:numRef>
@@ -4683,19 +4765,19 @@
                 <c:formatCode>0</c:formatCode>
                 <c:ptCount val="5"/>
                 <c:pt idx="0" formatCode="0.00">
-                  <c:v>0.68023255813953487</c:v>
+                  <c:v>0.5</c:v>
                 </c:pt>
                 <c:pt idx="1">
-                  <c:v>2.9276315789473686</c:v>
+                  <c:v>2.3177083333333335</c:v>
                 </c:pt>
                 <c:pt idx="2">
-                  <c:v>25.051948051948052</c:v>
+                  <c:v>18.728155339805824</c:v>
                 </c:pt>
                 <c:pt idx="3">
-                  <c:v>15.016286644951141</c:v>
+                  <c:v>9.5841995841995846</c:v>
                 </c:pt>
                 <c:pt idx="4">
-                  <c:v>6.1960890820206407</c:v>
+                  <c:v>4.0623219373219372</c:v>
                 </c:pt>
               </c:numCache>
             </c:numRef>
@@ -4820,19 +4902,19 @@
                 <c:formatCode>0</c:formatCode>
                 <c:ptCount val="5"/>
                 <c:pt idx="0" formatCode="0.00">
-                  <c:v>2.5434782608695654</c:v>
+                  <c:v>1.5394736842105263</c:v>
                 </c:pt>
                 <c:pt idx="1">
-                  <c:v>6.7424242424242422</c:v>
+                  <c:v>6.953125</c:v>
                 </c:pt>
                 <c:pt idx="2">
-                  <c:v>56.735294117647058</c:v>
+                  <c:v>31.112903225806452</c:v>
                 </c:pt>
                 <c:pt idx="3">
-                  <c:v>48.526315789473685</c:v>
+                  <c:v>33.405797101449274</c:v>
                 </c:pt>
                 <c:pt idx="4">
-                  <c:v>70.413580246913583</c:v>
+                  <c:v>45.265873015873019</c:v>
                 </c:pt>
               </c:numCache>
             </c:numRef>
@@ -4958,19 +5040,19 @@
                 <c:formatCode>0.00</c:formatCode>
                 <c:ptCount val="5"/>
                 <c:pt idx="0">
-                  <c:v>1.7933782955242183E-2</c:v>
+                  <c:v>0.20347826086956522</c:v>
                 </c:pt>
                 <c:pt idx="1">
-                  <c:v>5.5548620646610911E-2</c:v>
+                  <c:v>1.0470588235294118</c:v>
                 </c:pt>
                 <c:pt idx="2" formatCode="0">
-                  <c:v>0.8000829531314807</c:v>
+                  <c:v>9.6934673366834172</c:v>
                 </c:pt>
                 <c:pt idx="3">
-                  <c:v>0.21807000946073793</c:v>
+                  <c:v>9.0748031496063</c:v>
                 </c:pt>
                 <c:pt idx="4">
-                  <c:v>3.2791550720971417E-2</c:v>
+                  <c:v>13.89403166869671</c:v>
                 </c:pt>
               </c:numCache>
             </c:numRef>
@@ -5097,19 +5179,19 @@
                 <c:formatCode>0</c:formatCode>
                 <c:ptCount val="5"/>
                 <c:pt idx="0" formatCode="0.00">
-                  <c:v>2.25</c:v>
+                  <c:v>0.6964285714285714</c:v>
                 </c:pt>
                 <c:pt idx="1">
-                  <c:v>8.7254901960784306</c:v>
+                  <c:v>3.9732142857142856</c:v>
                 </c:pt>
                 <c:pt idx="2">
-                  <c:v>50.763157894736842</c:v>
+                  <c:v>19.29</c:v>
                 </c:pt>
                 <c:pt idx="3">
-                  <c:v>69.848484848484844</c:v>
+                  <c:v>41.909090909090907</c:v>
                 </c:pt>
                 <c:pt idx="4">
-                  <c:v>56.75124378109453</c:v>
+                  <c:v>51.152466367713004</c:v>
                 </c:pt>
               </c:numCache>
             </c:numRef>
@@ -5125,11 +5207,11 @@
           <c:showBubbleSize val="0"/>
         </c:dLbls>
         <c:smooth val="0"/>
-        <c:axId val="360638944"/>
-        <c:axId val="360638384"/>
+        <c:axId val="968502352"/>
+        <c:axId val="968502912"/>
       </c:lineChart>
       <c:catAx>
-        <c:axId val="360638944"/>
+        <c:axId val="968502352"/>
         <c:scaling>
           <c:orientation val="minMax"/>
         </c:scaling>
@@ -5232,7 +5314,7 @@
             <a:endParaRPr lang="en-US"/>
           </a:p>
         </c:txPr>
-        <c:crossAx val="360638384"/>
+        <c:crossAx val="968502912"/>
         <c:crosses val="autoZero"/>
         <c:auto val="1"/>
         <c:lblAlgn val="ctr"/>
@@ -5240,7 +5322,7 @@
         <c:noMultiLvlLbl val="0"/>
       </c:catAx>
       <c:valAx>
-        <c:axId val="360638384"/>
+        <c:axId val="968502912"/>
         <c:scaling>
           <c:orientation val="minMax"/>
         </c:scaling>
@@ -5346,7 +5428,7 @@
             <a:endParaRPr lang="en-US"/>
           </a:p>
         </c:txPr>
-        <c:crossAx val="360638944"/>
+        <c:crossAx val="968502352"/>
         <c:crosses val="autoZero"/>
         <c:crossBetween val="between"/>
       </c:valAx>

</xml_diff>